<commit_message>
--PRUEBA-- manejo de UserIds
actualmente probando:
- get userId con readId(), que devuelve un String
</commit_message>
<xml_diff>
--- a/Resources/Rubrica Memoria.docx
+++ b/Resources/Rubrica Memoria.docx
@@ -1,6 +1,6 @@
 
 <file path=word/document.xml><?xml version="1.0" encoding="utf-8"?>
-<w:document xmlns:wpc="http://schemas.microsoft.com/office/word/2010/wordprocessingCanvas" xmlns:cx="http://schemas.microsoft.com/office/drawing/2014/chartex" xmlns:cx1="http://schemas.microsoft.com/office/drawing/2015/9/8/chartex" xmlns:cx2="http://schemas.microsoft.com/office/drawing/2015/10/21/chartex" xmlns:cx3="http://schemas.microsoft.com/office/drawing/2016/5/9/chartex" xmlns:cx4="http://schemas.microsoft.com/office/drawing/2016/5/10/chartex" xmlns:cx5="http://schemas.microsoft.com/office/drawing/2016/5/11/chartex" xmlns:cx6="http://schemas.microsoft.com/office/drawing/2016/5/12/chartex" xmlns:cx7="http://schemas.microsoft.com/office/drawing/2016/5/13/chartex" xmlns:cx8="http://schemas.microsoft.com/office/drawing/2016/5/14/chartex" xmlns:mc="http://schemas.openxmlformats.org/markup-compatibility/2006" xmlns:aink="http://schemas.microsoft.com/office/drawing/2016/ink" xmlns:am3d="http://schemas.microsoft.com/office/drawing/2017/model3d" xmlns:o="urn:schemas-microsoft-com:office:office" xmlns:r="http://schemas.openxmlformats.org/officeDocument/2006/relationships" xmlns:m="http://schemas.openxmlformats.org/officeDocument/2006/math" xmlns:v="urn:schemas-microsoft-com:vml" xmlns:wp14="http://schemas.microsoft.com/office/word/2010/wordprocessingDrawing" xmlns:wp="http://schemas.openxmlformats.org/drawingml/2006/wordprocessingDrawing" xmlns:w10="urn:schemas-microsoft-com:office:word" xmlns:w="http://schemas.openxmlformats.org/wordprocessingml/2006/main" xmlns:w14="http://schemas.microsoft.com/office/word/2010/wordml" xmlns:w15="http://schemas.microsoft.com/office/word/2012/wordml" xmlns:w16cex="http://schemas.microsoft.com/office/word/2018/wordml/cex" xmlns:w16cid="http://schemas.microsoft.com/office/word/2016/wordml/cid" xmlns:w16="http://schemas.microsoft.com/office/word/2018/wordml" xmlns:w16se="http://schemas.microsoft.com/office/word/2015/wordml/symex" xmlns:wpg="http://schemas.microsoft.com/office/word/2010/wordprocessingGroup" xmlns:wpi="http://schemas.microsoft.com/office/word/2010/wordprocessingInk" xmlns:wne="http://schemas.microsoft.com/office/word/2006/wordml" xmlns:wps="http://schemas.microsoft.com/office/word/2010/wordprocessingShape" mc:Ignorable="w14 w15 w16se w16cid w16 w16cex wp14">
+<w:document xmlns:wpc="http://schemas.microsoft.com/office/word/2010/wordprocessingCanvas" xmlns:cx="http://schemas.microsoft.com/office/drawing/2014/chartex" xmlns:cx1="http://schemas.microsoft.com/office/drawing/2015/9/8/chartex" xmlns:cx2="http://schemas.microsoft.com/office/drawing/2015/10/21/chartex" xmlns:cx3="http://schemas.microsoft.com/office/drawing/2016/5/9/chartex" xmlns:cx4="http://schemas.microsoft.com/office/drawing/2016/5/10/chartex" xmlns:cx5="http://schemas.microsoft.com/office/drawing/2016/5/11/chartex" xmlns:cx6="http://schemas.microsoft.com/office/drawing/2016/5/12/chartex" xmlns:cx7="http://schemas.microsoft.com/office/drawing/2016/5/13/chartex" xmlns:cx8="http://schemas.microsoft.com/office/drawing/2016/5/14/chartex" xmlns:mc="http://schemas.openxmlformats.org/markup-compatibility/2006" xmlns:aink="http://schemas.microsoft.com/office/drawing/2016/ink" xmlns:am3d="http://schemas.microsoft.com/office/drawing/2017/model3d" xmlns:o="urn:schemas-microsoft-com:office:office" xmlns:oel="http://schemas.microsoft.com/office/2019/extlst" xmlns:r="http://schemas.openxmlformats.org/officeDocument/2006/relationships" xmlns:m="http://schemas.openxmlformats.org/officeDocument/2006/math" xmlns:v="urn:schemas-microsoft-com:vml" xmlns:wp14="http://schemas.microsoft.com/office/word/2010/wordprocessingDrawing" xmlns:wp="http://schemas.openxmlformats.org/drawingml/2006/wordprocessingDrawing" xmlns:w10="urn:schemas-microsoft-com:office:word" xmlns:w="http://schemas.openxmlformats.org/wordprocessingml/2006/main" xmlns:w14="http://schemas.microsoft.com/office/word/2010/wordml" xmlns:w15="http://schemas.microsoft.com/office/word/2012/wordml" xmlns:w16cex="http://schemas.microsoft.com/office/word/2018/wordml/cex" xmlns:w16cid="http://schemas.microsoft.com/office/word/2016/wordml/cid" xmlns:w16="http://schemas.microsoft.com/office/word/2018/wordml" xmlns:w16sdtdh="http://schemas.microsoft.com/office/word/2020/wordml/sdtdatahash" xmlns:w16se="http://schemas.microsoft.com/office/word/2015/wordml/symex" xmlns:wpg="http://schemas.microsoft.com/office/word/2010/wordprocessingGroup" xmlns:wpi="http://schemas.microsoft.com/office/word/2010/wordprocessingInk" xmlns:wne="http://schemas.microsoft.com/office/word/2006/wordml" xmlns:wps="http://schemas.microsoft.com/office/word/2010/wordprocessingShape" mc:Ignorable="w14 w15 w16se w16cid w16 w16cex w16sdtdh wp14">
   <w:body>
     <w:p>
       <w:pPr>
@@ -37,7 +37,7 @@
     </w:p>
     <w:tbl>
       <w:tblPr>
-        <w:tblStyle w:val="Tablaconcuadrcula"/>
+        <w:tblStyle w:val="TableGrid"/>
         <w:tblW w:w="5000" w:type="pct"/>
         <w:tblLook w:val="04A0" w:firstRow="1" w:lastRow="0" w:firstColumn="1" w:lastColumn="0" w:noHBand="0" w:noVBand="1"/>
       </w:tblPr>
@@ -754,6 +754,14 @@
           <w:szCs w:val="18"/>
         </w:rPr>
         <w:t xml:space="preserve"> y Apellidos: </w:t>
+      </w:r>
+      <w:r>
+        <w:rPr>
+          <w:b/>
+          <w:sz w:val="18"/>
+          <w:szCs w:val="18"/>
+        </w:rPr>
+        <w:t>Ana Blasco Parra</w:t>
       </w:r>
     </w:p>
     <w:p>
@@ -808,8 +816,58 @@
 </w:document>
 </file>
 
+<file path=word/endnotes.xml><?xml version="1.0" encoding="utf-8"?>
+<w:endnotes xmlns:wpc="http://schemas.microsoft.com/office/word/2010/wordprocessingCanvas" xmlns:cx="http://schemas.microsoft.com/office/drawing/2014/chartex" xmlns:cx1="http://schemas.microsoft.com/office/drawing/2015/9/8/chartex" xmlns:cx2="http://schemas.microsoft.com/office/drawing/2015/10/21/chartex" xmlns:cx3="http://schemas.microsoft.com/office/drawing/2016/5/9/chartex" xmlns:cx4="http://schemas.microsoft.com/office/drawing/2016/5/10/chartex" xmlns:cx5="http://schemas.microsoft.com/office/drawing/2016/5/11/chartex" xmlns:cx6="http://schemas.microsoft.com/office/drawing/2016/5/12/chartex" xmlns:cx7="http://schemas.microsoft.com/office/drawing/2016/5/13/chartex" xmlns:cx8="http://schemas.microsoft.com/office/drawing/2016/5/14/chartex" xmlns:mc="http://schemas.openxmlformats.org/markup-compatibility/2006" xmlns:aink="http://schemas.microsoft.com/office/drawing/2016/ink" xmlns:am3d="http://schemas.microsoft.com/office/drawing/2017/model3d" xmlns:o="urn:schemas-microsoft-com:office:office" xmlns:oel="http://schemas.microsoft.com/office/2019/extlst" xmlns:r="http://schemas.openxmlformats.org/officeDocument/2006/relationships" xmlns:m="http://schemas.openxmlformats.org/officeDocument/2006/math" xmlns:v="urn:schemas-microsoft-com:vml" xmlns:wp14="http://schemas.microsoft.com/office/word/2010/wordprocessingDrawing" xmlns:wp="http://schemas.openxmlformats.org/drawingml/2006/wordprocessingDrawing" xmlns:w10="urn:schemas-microsoft-com:office:word" xmlns:w="http://schemas.openxmlformats.org/wordprocessingml/2006/main" xmlns:w14="http://schemas.microsoft.com/office/word/2010/wordml" xmlns:w15="http://schemas.microsoft.com/office/word/2012/wordml" xmlns:w16cex="http://schemas.microsoft.com/office/word/2018/wordml/cex" xmlns:w16cid="http://schemas.microsoft.com/office/word/2016/wordml/cid" xmlns:w16="http://schemas.microsoft.com/office/word/2018/wordml" xmlns:w16sdtdh="http://schemas.microsoft.com/office/word/2020/wordml/sdtdatahash" xmlns:w16se="http://schemas.microsoft.com/office/word/2015/wordml/symex" xmlns:wpg="http://schemas.microsoft.com/office/word/2010/wordprocessingGroup" xmlns:wpi="http://schemas.microsoft.com/office/word/2010/wordprocessingInk" xmlns:wne="http://schemas.microsoft.com/office/word/2006/wordml" xmlns:wps="http://schemas.microsoft.com/office/word/2010/wordprocessingShape" mc:Ignorable="w14 w15 w16se w16cid w16 w16cex w16sdtdh wp14">
+  <w:endnote w:type="separator" w:id="-1">
+    <w:p>
+      <w:pPr>
+        <w:spacing w:after="0" w:line="240" w:lineRule="auto"/>
+      </w:pPr>
+      <w:r>
+        <w:separator/>
+      </w:r>
+    </w:p>
+  </w:endnote>
+  <w:endnote w:type="continuationSeparator" w:id="0">
+    <w:p>
+      <w:pPr>
+        <w:spacing w:after="0" w:line="240" w:lineRule="auto"/>
+      </w:pPr>
+      <w:r>
+        <w:continuationSeparator/>
+      </w:r>
+    </w:p>
+  </w:endnote>
+</w:endnotes>
+</file>
+
+<file path=word/footnotes.xml><?xml version="1.0" encoding="utf-8"?>
+<w:footnotes xmlns:wpc="http://schemas.microsoft.com/office/word/2010/wordprocessingCanvas" xmlns:cx="http://schemas.microsoft.com/office/drawing/2014/chartex" xmlns:cx1="http://schemas.microsoft.com/office/drawing/2015/9/8/chartex" xmlns:cx2="http://schemas.microsoft.com/office/drawing/2015/10/21/chartex" xmlns:cx3="http://schemas.microsoft.com/office/drawing/2016/5/9/chartex" xmlns:cx4="http://schemas.microsoft.com/office/drawing/2016/5/10/chartex" xmlns:cx5="http://schemas.microsoft.com/office/drawing/2016/5/11/chartex" xmlns:cx6="http://schemas.microsoft.com/office/drawing/2016/5/12/chartex" xmlns:cx7="http://schemas.microsoft.com/office/drawing/2016/5/13/chartex" xmlns:cx8="http://schemas.microsoft.com/office/drawing/2016/5/14/chartex" xmlns:mc="http://schemas.openxmlformats.org/markup-compatibility/2006" xmlns:aink="http://schemas.microsoft.com/office/drawing/2016/ink" xmlns:am3d="http://schemas.microsoft.com/office/drawing/2017/model3d" xmlns:o="urn:schemas-microsoft-com:office:office" xmlns:oel="http://schemas.microsoft.com/office/2019/extlst" xmlns:r="http://schemas.openxmlformats.org/officeDocument/2006/relationships" xmlns:m="http://schemas.openxmlformats.org/officeDocument/2006/math" xmlns:v="urn:schemas-microsoft-com:vml" xmlns:wp14="http://schemas.microsoft.com/office/word/2010/wordprocessingDrawing" xmlns:wp="http://schemas.openxmlformats.org/drawingml/2006/wordprocessingDrawing" xmlns:w10="urn:schemas-microsoft-com:office:word" xmlns:w="http://schemas.openxmlformats.org/wordprocessingml/2006/main" xmlns:w14="http://schemas.microsoft.com/office/word/2010/wordml" xmlns:w15="http://schemas.microsoft.com/office/word/2012/wordml" xmlns:w16cex="http://schemas.microsoft.com/office/word/2018/wordml/cex" xmlns:w16cid="http://schemas.microsoft.com/office/word/2016/wordml/cid" xmlns:w16="http://schemas.microsoft.com/office/word/2018/wordml" xmlns:w16sdtdh="http://schemas.microsoft.com/office/word/2020/wordml/sdtdatahash" xmlns:w16se="http://schemas.microsoft.com/office/word/2015/wordml/symex" xmlns:wpg="http://schemas.microsoft.com/office/word/2010/wordprocessingGroup" xmlns:wpi="http://schemas.microsoft.com/office/word/2010/wordprocessingInk" xmlns:wne="http://schemas.microsoft.com/office/word/2006/wordml" xmlns:wps="http://schemas.microsoft.com/office/word/2010/wordprocessingShape" mc:Ignorable="w14 w15 w16se w16cid w16 w16cex w16sdtdh wp14">
+  <w:footnote w:type="separator" w:id="-1">
+    <w:p>
+      <w:pPr>
+        <w:spacing w:after="0" w:line="240" w:lineRule="auto"/>
+      </w:pPr>
+      <w:r>
+        <w:separator/>
+      </w:r>
+    </w:p>
+  </w:footnote>
+  <w:footnote w:type="continuationSeparator" w:id="0">
+    <w:p>
+      <w:pPr>
+        <w:spacing w:after="0" w:line="240" w:lineRule="auto"/>
+      </w:pPr>
+      <w:r>
+        <w:continuationSeparator/>
+      </w:r>
+    </w:p>
+  </w:footnote>
+</w:footnotes>
+</file>
+
 <file path=word/styles.xml><?xml version="1.0" encoding="utf-8"?>
-<w:styles xmlns:mc="http://schemas.openxmlformats.org/markup-compatibility/2006" xmlns:r="http://schemas.openxmlformats.org/officeDocument/2006/relationships" xmlns:w="http://schemas.openxmlformats.org/wordprocessingml/2006/main" xmlns:w14="http://schemas.microsoft.com/office/word/2010/wordml" xmlns:w15="http://schemas.microsoft.com/office/word/2012/wordml" xmlns:w16cex="http://schemas.microsoft.com/office/word/2018/wordml/cex" xmlns:w16cid="http://schemas.microsoft.com/office/word/2016/wordml/cid" xmlns:w16="http://schemas.microsoft.com/office/word/2018/wordml" xmlns:w16se="http://schemas.microsoft.com/office/word/2015/wordml/symex" mc:Ignorable="w14 w15 w16se w16cid w16 w16cex">
+<w:styles xmlns:mc="http://schemas.openxmlformats.org/markup-compatibility/2006" xmlns:r="http://schemas.openxmlformats.org/officeDocument/2006/relationships" xmlns:w="http://schemas.openxmlformats.org/wordprocessingml/2006/main" xmlns:w14="http://schemas.microsoft.com/office/word/2010/wordml" xmlns:w15="http://schemas.microsoft.com/office/word/2012/wordml" xmlns:w16cex="http://schemas.microsoft.com/office/word/2018/wordml/cex" xmlns:w16cid="http://schemas.microsoft.com/office/word/2016/wordml/cid" xmlns:w16="http://schemas.microsoft.com/office/word/2018/wordml" xmlns:w16sdtdh="http://schemas.microsoft.com/office/word/2020/wordml/sdtdatahash" xmlns:w16se="http://schemas.microsoft.com/office/word/2015/wordml/symex" mc:Ignorable="w14 w15 w16se w16cid w16 w16cex w16sdtdh">
   <w:docDefaults>
     <w:rPrDefault>
       <w:rPr>
@@ -1203,13 +1261,13 @@
     <w:qFormat/>
     <w:rsid w:val="00155755"/>
   </w:style>
-  <w:style w:type="character" w:default="1" w:styleId="Fuentedeprrafopredeter">
+  <w:style w:type="character" w:default="1" w:styleId="DefaultParagraphFont">
     <w:name w:val="Default Paragraph Font"/>
     <w:uiPriority w:val="1"/>
     <w:semiHidden/>
     <w:unhideWhenUsed/>
   </w:style>
-  <w:style w:type="table" w:default="1" w:styleId="Tablanormal">
+  <w:style w:type="table" w:default="1" w:styleId="TableNormal">
     <w:name w:val="Normal Table"/>
     <w:uiPriority w:val="99"/>
     <w:semiHidden/>
@@ -1224,15 +1282,15 @@
       </w:tblCellMar>
     </w:tblPr>
   </w:style>
-  <w:style w:type="numbering" w:default="1" w:styleId="Sinlista">
+  <w:style w:type="numbering" w:default="1" w:styleId="NoList">
     <w:name w:val="No List"/>
     <w:uiPriority w:val="99"/>
     <w:semiHidden/>
     <w:unhideWhenUsed/>
   </w:style>
-  <w:style w:type="table" w:styleId="Tablaconcuadrcula">
+  <w:style w:type="table" w:styleId="TableGrid">
     <w:name w:val="Table Grid"/>
-    <w:basedOn w:val="Tablanormal"/>
+    <w:basedOn w:val="TableNormal"/>
     <w:uiPriority w:val="59"/>
     <w:rsid w:val="00DD30E4"/>
     <w:pPr>
@@ -1249,9 +1307,9 @@
       </w:tblBorders>
     </w:tblPr>
   </w:style>
-  <w:style w:type="character" w:styleId="Refdecomentario">
+  <w:style w:type="character" w:styleId="CommentReference">
     <w:name w:val="annotation reference"/>
-    <w:basedOn w:val="Fuentedeprrafopredeter"/>
+    <w:basedOn w:val="DefaultParagraphFont"/>
     <w:uiPriority w:val="99"/>
     <w:semiHidden/>
     <w:unhideWhenUsed/>
@@ -1261,10 +1319,10 @@
       <w:szCs w:val="16"/>
     </w:rPr>
   </w:style>
-  <w:style w:type="paragraph" w:styleId="Textocomentario">
+  <w:style w:type="paragraph" w:styleId="CommentText">
     <w:name w:val="annotation text"/>
     <w:basedOn w:val="Normal"/>
-    <w:link w:val="TextocomentarioCar"/>
+    <w:link w:val="CommentTextChar"/>
     <w:uiPriority w:val="99"/>
     <w:semiHidden/>
     <w:unhideWhenUsed/>
@@ -1277,10 +1335,10 @@
       <w:szCs w:val="20"/>
     </w:rPr>
   </w:style>
-  <w:style w:type="character" w:customStyle="1" w:styleId="TextocomentarioCar">
-    <w:name w:val="Texto comentario Car"/>
-    <w:basedOn w:val="Fuentedeprrafopredeter"/>
-    <w:link w:val="Textocomentario"/>
+  <w:style w:type="character" w:customStyle="1" w:styleId="CommentTextChar">
+    <w:name w:val="Comment Text Char"/>
+    <w:basedOn w:val="DefaultParagraphFont"/>
+    <w:link w:val="CommentText"/>
     <w:uiPriority w:val="99"/>
     <w:semiHidden/>
     <w:rsid w:val="003128F1"/>
@@ -1289,11 +1347,11 @@
       <w:szCs w:val="20"/>
     </w:rPr>
   </w:style>
-  <w:style w:type="paragraph" w:styleId="Asuntodelcomentario">
+  <w:style w:type="paragraph" w:styleId="CommentSubject">
     <w:name w:val="annotation subject"/>
-    <w:basedOn w:val="Textocomentario"/>
-    <w:next w:val="Textocomentario"/>
-    <w:link w:val="AsuntodelcomentarioCar"/>
+    <w:basedOn w:val="CommentText"/>
+    <w:next w:val="CommentText"/>
+    <w:link w:val="CommentSubjectChar"/>
     <w:uiPriority w:val="99"/>
     <w:semiHidden/>
     <w:unhideWhenUsed/>
@@ -1303,10 +1361,10 @@
       <w:bCs/>
     </w:rPr>
   </w:style>
-  <w:style w:type="character" w:customStyle="1" w:styleId="AsuntodelcomentarioCar">
-    <w:name w:val="Asunto del comentario Car"/>
-    <w:basedOn w:val="TextocomentarioCar"/>
-    <w:link w:val="Asuntodelcomentario"/>
+  <w:style w:type="character" w:customStyle="1" w:styleId="CommentSubjectChar">
+    <w:name w:val="Comment Subject Char"/>
+    <w:basedOn w:val="CommentTextChar"/>
+    <w:link w:val="CommentSubject"/>
     <w:uiPriority w:val="99"/>
     <w:semiHidden/>
     <w:rsid w:val="003128F1"/>
@@ -1317,10 +1375,10 @@
       <w:szCs w:val="20"/>
     </w:rPr>
   </w:style>
-  <w:style w:type="paragraph" w:styleId="Textodeglobo">
+  <w:style w:type="paragraph" w:styleId="BalloonText">
     <w:name w:val="Balloon Text"/>
     <w:basedOn w:val="Normal"/>
-    <w:link w:val="TextodegloboCar"/>
+    <w:link w:val="BalloonTextChar"/>
     <w:uiPriority w:val="99"/>
     <w:semiHidden/>
     <w:unhideWhenUsed/>
@@ -1334,10 +1392,10 @@
       <w:szCs w:val="16"/>
     </w:rPr>
   </w:style>
-  <w:style w:type="character" w:customStyle="1" w:styleId="TextodegloboCar">
-    <w:name w:val="Texto de globo Car"/>
-    <w:basedOn w:val="Fuentedeprrafopredeter"/>
-    <w:link w:val="Textodeglobo"/>
+  <w:style w:type="character" w:customStyle="1" w:styleId="BalloonTextChar">
+    <w:name w:val="Balloon Text Char"/>
+    <w:basedOn w:val="DefaultParagraphFont"/>
+    <w:link w:val="BalloonText"/>
     <w:uiPriority w:val="99"/>
     <w:semiHidden/>
     <w:rsid w:val="003128F1"/>
@@ -1347,7 +1405,7 @@
       <w:szCs w:val="16"/>
     </w:rPr>
   </w:style>
-  <w:style w:type="paragraph" w:styleId="Sinespaciado">
+  <w:style w:type="paragraph" w:styleId="NoSpacing">
     <w:name w:val="No Spacing"/>
     <w:uiPriority w:val="1"/>
     <w:qFormat/>

</xml_diff>